<commit_message>
Ingreso de librerias de la aplicacion
</commit_message>
<xml_diff>
--- a/tercera_entrega.docx
+++ b/tercera_entrega.docx
@@ -82,6 +82,16 @@
         </w:rPr>
         <w:br/>
       </w:r>
+      <w:r>
+        <w:rPr>
+          <w:rFonts w:ascii="Arial" w:hAnsi="Arial" w:cs="Arial"/>
+          <w:sz w:val="24"/>
+          <w:szCs w:val="24"/>
+        </w:rPr>
+        <w:t xml:space="preserve">    </w:t>
+      </w:r>
+      <w:bookmarkStart w:id="0" w:name="_GoBack"/>
+      <w:bookmarkEnd w:id="0"/>
     </w:p>
     <w:p>
       <w:pPr>
@@ -853,127 +863,80 @@
             </w:rPr>
             <w:fldChar w:fldCharType="separate"/>
           </w:r>
-          <w:bookmarkStart w:id="0" w:name="_GoBack"/>
-          <w:bookmarkEnd w:id="0"/>
-          <w:r>
-            <w:rPr>
-              <w:rStyle w:val="Hipervnculo"/>
-              <w:noProof/>
-            </w:rPr>
-            <w:fldChar w:fldCharType="begin"/>
-          </w:r>
-          <w:r>
-            <w:rPr>
-              <w:rStyle w:val="Hipervnculo"/>
-              <w:noProof/>
-            </w:rPr>
-            <w:instrText xml:space="preserve"> </w:instrText>
-          </w:r>
-          <w:r>
-            <w:rPr>
-              <w:noProof/>
-            </w:rPr>
-            <w:instrText>HYPERLINK \l "_Toc386100933"</w:instrText>
-          </w:r>
-          <w:r>
-            <w:rPr>
-              <w:rStyle w:val="Hipervnculo"/>
-              <w:noProof/>
-            </w:rPr>
-            <w:instrText xml:space="preserve"> </w:instrText>
-          </w:r>
-          <w:r>
-            <w:rPr>
-              <w:rStyle w:val="Hipervnculo"/>
-              <w:noProof/>
-            </w:rPr>
-          </w:r>
-          <w:r>
-            <w:rPr>
-              <w:rStyle w:val="Hipervnculo"/>
-              <w:noProof/>
-            </w:rPr>
-            <w:fldChar w:fldCharType="separate"/>
-          </w:r>
-          <w:r>
-            <w:rPr>
-              <w:rStyle w:val="Hipervnculo"/>
-              <w:rFonts w:ascii="Arial" w:hAnsi="Arial" w:cs="Arial"/>
-              <w:noProof/>
-            </w:rPr>
-            <w:t>1.</w:t>
-          </w:r>
-          <w:r>
-            <w:rPr>
-              <w:rFonts w:eastAsiaTheme="minorEastAsia"/>
-              <w:noProof/>
-              <w:lang w:eastAsia="es-CO"/>
-            </w:rPr>
-            <w:tab/>
-          </w:r>
-          <w:r>
-            <w:rPr>
-              <w:rStyle w:val="Hipervnculo"/>
-              <w:rFonts w:ascii="Arial" w:hAnsi="Arial" w:cs="Arial"/>
-              <w:noProof/>
-            </w:rPr>
-            <w:t>INTRODUCCIÓN</w:t>
-          </w:r>
-          <w:r>
-            <w:rPr>
-              <w:noProof/>
-              <w:webHidden/>
-            </w:rPr>
-            <w:tab/>
-          </w:r>
-          <w:r>
-            <w:rPr>
-              <w:noProof/>
-              <w:webHidden/>
-            </w:rPr>
-            <w:fldChar w:fldCharType="begin"/>
-          </w:r>
-          <w:r>
-            <w:rPr>
-              <w:noProof/>
-              <w:webHidden/>
-            </w:rPr>
-            <w:instrText xml:space="preserve"> PAGEREF _Toc386100933 \h </w:instrText>
-          </w:r>
-          <w:r>
-            <w:rPr>
-              <w:noProof/>
-              <w:webHidden/>
-            </w:rPr>
-          </w:r>
-          <w:r>
-            <w:rPr>
-              <w:noProof/>
-              <w:webHidden/>
-            </w:rPr>
-            <w:fldChar w:fldCharType="separate"/>
-          </w:r>
-          <w:r>
-            <w:rPr>
-              <w:noProof/>
-              <w:webHidden/>
-            </w:rPr>
-            <w:t>4</w:t>
-          </w:r>
-          <w:r>
-            <w:rPr>
-              <w:noProof/>
-              <w:webHidden/>
-            </w:rPr>
-            <w:fldChar w:fldCharType="end"/>
-          </w:r>
-          <w:r>
-            <w:rPr>
-              <w:rStyle w:val="Hipervnculo"/>
-              <w:noProof/>
-            </w:rPr>
-            <w:fldChar w:fldCharType="end"/>
-          </w:r>
+          <w:hyperlink w:anchor="_Toc386100933" w:history="1">
+            <w:r>
+              <w:rPr>
+                <w:rStyle w:val="Hipervnculo"/>
+                <w:rFonts w:ascii="Arial" w:hAnsi="Arial" w:cs="Arial"/>
+                <w:noProof/>
+              </w:rPr>
+              <w:t>1.</w:t>
+            </w:r>
+            <w:r>
+              <w:rPr>
+                <w:rFonts w:eastAsiaTheme="minorEastAsia"/>
+                <w:noProof/>
+                <w:lang w:eastAsia="es-CO"/>
+              </w:rPr>
+              <w:tab/>
+            </w:r>
+            <w:r>
+              <w:rPr>
+                <w:rStyle w:val="Hipervnculo"/>
+                <w:rFonts w:ascii="Arial" w:hAnsi="Arial" w:cs="Arial"/>
+                <w:noProof/>
+              </w:rPr>
+              <w:t>INTRODUCCIÓN</w:t>
+            </w:r>
+            <w:r>
+              <w:rPr>
+                <w:noProof/>
+                <w:webHidden/>
+              </w:rPr>
+              <w:tab/>
+            </w:r>
+            <w:r>
+              <w:rPr>
+                <w:noProof/>
+                <w:webHidden/>
+              </w:rPr>
+              <w:fldChar w:fldCharType="begin"/>
+            </w:r>
+            <w:r>
+              <w:rPr>
+                <w:noProof/>
+                <w:webHidden/>
+              </w:rPr>
+              <w:instrText xml:space="preserve"> PAGEREF _Toc386100933 \h </w:instrText>
+            </w:r>
+            <w:r>
+              <w:rPr>
+                <w:noProof/>
+                <w:webHidden/>
+              </w:rPr>
+            </w:r>
+            <w:r>
+              <w:rPr>
+                <w:noProof/>
+                <w:webHidden/>
+              </w:rPr>
+              <w:fldChar w:fldCharType="separate"/>
+            </w:r>
+            <w:r>
+              <w:rPr>
+                <w:noProof/>
+                <w:webHidden/>
+              </w:rPr>
+              <w:t>4</w:t>
+            </w:r>
+            <w:r>
+              <w:rPr>
+                <w:noProof/>
+                <w:webHidden/>
+              </w:rPr>
+              <w:fldChar w:fldCharType="end"/>
+            </w:r>
+          </w:hyperlink>
         </w:p>
         <w:p>
           <w:pPr>
@@ -8750,7 +8713,7 @@
 </file>
 
 <file path=customXml/itemProps1.xml><?xml version="1.0" encoding="utf-8"?>
-<ds:datastoreItem xmlns:ds="http://schemas.openxmlformats.org/officeDocument/2006/customXml" ds:itemID="{F0447984-5E88-4A3B-82D6-E3945ED0FB66}">
+<ds:datastoreItem xmlns:ds="http://schemas.openxmlformats.org/officeDocument/2006/customXml" ds:itemID="{FAC481E8-E511-412F-A3A1-0E46B63CF4C5}">
   <ds:schemaRefs>
     <ds:schemaRef ds:uri="http://schemas.openxmlformats.org/officeDocument/2006/bibliography"/>
   </ds:schemaRefs>

</xml_diff>